<commit_message>
Fixed typos in 07 Assignment
</commit_message>
<xml_diff>
--- a/docs/materials/07-A-ProjectStructures.docx
+++ b/docs/materials/07-A-ProjectStructures.docx
@@ -4097,45 +4097,17 @@
         </w:rPr>
         <w:t xml:space="preserve">Section 3 </w:t>
       </w:r>
-      <w:proofErr w:type="spellStart"/>
-      <w:r>
-        <w:rPr>
-          <w:rFonts w:asciiTheme="minorHAnsi" w:hAnsiTheme="minorHAnsi" w:cstheme="minorHAnsi"/>
-        </w:rPr>
-        <w:t>identify</w:t>
-      </w:r>
-      <w:r>
-        <w:rPr>
-          <w:rFonts w:asciiTheme="minorHAnsi" w:hAnsiTheme="minorHAnsi" w:cstheme="minorHAnsi"/>
-        </w:rPr>
-        <w:t>s</w:t>
-      </w:r>
-      <w:proofErr w:type="spellEnd"/>
-      <w:r>
-        <w:rPr>
-          <w:rFonts w:asciiTheme="minorHAnsi" w:hAnsiTheme="minorHAnsi" w:cstheme="minorHAnsi"/>
-        </w:rPr>
-        <w:t xml:space="preserve"> as things that</w:t>
-      </w:r>
-      <w:r>
-        <w:rPr>
-          <w:rFonts w:asciiTheme="minorHAnsi" w:hAnsiTheme="minorHAnsi" w:cstheme="minorHAnsi"/>
-        </w:rPr>
-        <w:t xml:space="preserve"> every </w:t>
-      </w:r>
-      <w:proofErr w:type="gramStart"/>
-      <w:r>
-        <w:rPr>
-          <w:rFonts w:asciiTheme="minorHAnsi" w:hAnsiTheme="minorHAnsi" w:cstheme="minorHAnsi"/>
-        </w:rPr>
-        <w:t>open source</w:t>
-      </w:r>
-      <w:proofErr w:type="gramEnd"/>
-      <w:r>
-        <w:rPr>
-          <w:rFonts w:asciiTheme="minorHAnsi" w:hAnsiTheme="minorHAnsi" w:cstheme="minorHAnsi"/>
-        </w:rPr>
-        <w:t xml:space="preserve"> project </w:t>
+      <w:r>
+        <w:rPr>
+          <w:rFonts w:asciiTheme="minorHAnsi" w:hAnsiTheme="minorHAnsi" w:cstheme="minorHAnsi"/>
+        </w:rPr>
+        <w:t>identify as things that</w:t>
+      </w:r>
+      <w:r>
+        <w:rPr>
+          <w:rFonts w:asciiTheme="minorHAnsi" w:hAnsiTheme="minorHAnsi" w:cstheme="minorHAnsi"/>
+        </w:rPr>
+        <w:t xml:space="preserve"> every open source project </w:t>
       </w:r>
       <w:r>
         <w:rPr>
@@ -4456,37 +4428,7 @@
         <w:rPr>
           <w:rFonts w:asciiTheme="minorHAnsi" w:hAnsiTheme="minorHAnsi" w:cstheme="minorHAnsi"/>
         </w:rPr>
-        <w:t xml:space="preserve">Thus, if a project </w:t>
-      </w:r>
-      <w:r>
-        <w:rPr>
-          <w:rFonts w:asciiTheme="minorHAnsi" w:hAnsiTheme="minorHAnsi" w:cstheme="minorHAnsi"/>
-        </w:rPr>
-        <w:t>do</w:t>
-      </w:r>
-      <w:r>
-        <w:rPr>
-          <w:rFonts w:asciiTheme="minorHAnsi" w:hAnsiTheme="minorHAnsi" w:cstheme="minorHAnsi"/>
-        </w:rPr>
-        <w:t xml:space="preserve">es </w:t>
-      </w:r>
-      <w:r>
-        <w:rPr>
-          <w:rFonts w:asciiTheme="minorHAnsi" w:hAnsiTheme="minorHAnsi" w:cstheme="minorHAnsi"/>
-        </w:rPr>
-        <w:t xml:space="preserve">not have a license, </w:t>
-      </w:r>
-      <w:r>
-        <w:rPr>
-          <w:rFonts w:asciiTheme="minorHAnsi" w:hAnsiTheme="minorHAnsi" w:cstheme="minorHAnsi"/>
-        </w:rPr>
-        <w:t xml:space="preserve">it is </w:t>
-      </w:r>
-      <w:r>
-        <w:rPr>
-          <w:rFonts w:asciiTheme="minorHAnsi" w:hAnsiTheme="minorHAnsi" w:cstheme="minorHAnsi"/>
-        </w:rPr>
-        <w:t xml:space="preserve">not open source. </w:t>
+        <w:t xml:space="preserve">Thus, if a project does not have a license, it is not open source. </w:t>
       </w:r>
     </w:p>
     <w:p>
@@ -6144,13 +6086,7 @@
         <w:rPr>
           <w:rFonts w:asciiTheme="minorHAnsi" w:hAnsiTheme="minorHAnsi" w:cstheme="minorHAnsi"/>
         </w:rPr>
-        <w:t>have on how the information in the FarmData2</w:t>
-      </w:r>
-      <w:r>
-        <w:rPr>
-          <w:rFonts w:asciiTheme="minorHAnsi" w:hAnsiTheme="minorHAnsi" w:cstheme="minorHAnsi"/>
-        </w:rPr>
-        <w:t xml:space="preserve"> </w:t>
+        <w:t xml:space="preserve">have on how the information in the FarmData2 </w:t>
       </w:r>
       <w:r>
         <w:rPr>
@@ -7130,13 +7066,7 @@
         <w:rPr>
           <w:rFonts w:asciiTheme="minorHAnsi" w:hAnsiTheme="minorHAnsi" w:cstheme="minorHAnsi"/>
         </w:rPr>
-        <w:t xml:space="preserve">.  Provide a brief explanation for any “no” or “partially” responses in question #12.  Also please provide a constructive suggestion for where or how the </w:t>
-      </w:r>
-      <w:r>
-        <w:rPr>
-          <w:rFonts w:asciiTheme="minorHAnsi" w:hAnsiTheme="minorHAnsi" w:cstheme="minorHAnsi"/>
-        </w:rPr>
-        <w:t xml:space="preserve">FarmData2 </w:t>
+        <w:t xml:space="preserve">.  Provide a brief explanation for any “no” or “partially” responses in question #12.  Also please provide a constructive suggestion for where or how the FarmData2 </w:t>
       </w:r>
       <w:r>
         <w:rPr>
@@ -7154,19 +7084,7 @@
         <w:rPr>
           <w:rFonts w:asciiTheme="minorHAnsi" w:hAnsiTheme="minorHAnsi" w:cstheme="minorHAnsi"/>
         </w:rPr>
-        <w:t xml:space="preserve"> file</w:t>
-      </w:r>
-      <w:r>
-        <w:rPr>
-          <w:rFonts w:asciiTheme="minorHAnsi" w:hAnsiTheme="minorHAnsi" w:cstheme="minorHAnsi"/>
-        </w:rPr>
-        <w:t xml:space="preserve"> could be improved to address the issues you have identified. If your project has a “yes” for the same issue, it may provide good ideas for suggestions.  </w:t>
-      </w:r>
-      <w:r>
-        <w:rPr>
-          <w:rFonts w:asciiTheme="minorHAnsi" w:hAnsiTheme="minorHAnsi" w:cstheme="minorHAnsi"/>
-        </w:rPr>
-        <w:t>All feedback will be appreciated and helpful in improving the FarmData2 project for the entire community.</w:t>
+        <w:t xml:space="preserve"> file could be improved to address the issues you have identified. If your project has a “yes” for the same issue, it may provide good ideas for suggestions.  All feedback will be appreciated and helpful in improving the FarmData2 project for the entire community.</w:t>
       </w:r>
     </w:p>
     <w:p>
@@ -8341,55 +8259,7 @@
         <w:rPr>
           <w:rFonts w:asciiTheme="minorHAnsi" w:hAnsiTheme="minorHAnsi" w:cstheme="minorHAnsi"/>
         </w:rPr>
-        <w:t>Consider the FarmData</w:t>
-      </w:r>
-      <w:r>
-        <w:rPr>
-          <w:rFonts w:asciiTheme="minorHAnsi" w:hAnsiTheme="minorHAnsi" w:cstheme="minorHAnsi"/>
-        </w:rPr>
-        <w:t>2 contributing guidelines that you found</w:t>
-      </w:r>
-      <w:r>
-        <w:rPr>
-          <w:rFonts w:asciiTheme="minorHAnsi" w:hAnsiTheme="minorHAnsi" w:cstheme="minorHAnsi"/>
-        </w:rPr>
-        <w:t>.  Provide a brief explanation for any “no” or “partially” responses in question #1</w:t>
-      </w:r>
-      <w:r>
-        <w:rPr>
-          <w:rFonts w:asciiTheme="minorHAnsi" w:hAnsiTheme="minorHAnsi" w:cstheme="minorHAnsi"/>
-        </w:rPr>
-        <w:t>6</w:t>
-      </w:r>
-      <w:r>
-        <w:rPr>
-          <w:rFonts w:asciiTheme="minorHAnsi" w:hAnsiTheme="minorHAnsi" w:cstheme="minorHAnsi"/>
-        </w:rPr>
-        <w:t>.  Also please provide a constructive suggestion for where or how the FarmData2</w:t>
-      </w:r>
-      <w:r>
-        <w:rPr>
-          <w:rFonts w:asciiTheme="minorHAnsi" w:hAnsiTheme="minorHAnsi" w:cstheme="minorHAnsi"/>
-        </w:rPr>
-        <w:t xml:space="preserve"> contributing guidelines </w:t>
-      </w:r>
-      <w:r>
-        <w:rPr>
-          <w:rFonts w:asciiTheme="minorHAnsi" w:hAnsiTheme="minorHAnsi" w:cstheme="minorHAnsi"/>
-        </w:rPr>
-        <w:t>could be improved to address the issue</w:t>
-      </w:r>
-      <w:r>
-        <w:rPr>
-          <w:rFonts w:asciiTheme="minorHAnsi" w:hAnsiTheme="minorHAnsi" w:cstheme="minorHAnsi"/>
-        </w:rPr>
-        <w:t>s</w:t>
-      </w:r>
-      <w:r>
-        <w:rPr>
-          <w:rFonts w:asciiTheme="minorHAnsi" w:hAnsiTheme="minorHAnsi" w:cstheme="minorHAnsi"/>
-        </w:rPr>
-        <w:t xml:space="preserve"> you have identified. If your project has a “yes” for the same issue, it may provide good ideas for suggestions.  All feedback will be appreciated and helpful in improving the FarmData2 project for the entire community.</w:t>
+        <w:t>Consider the FarmData2 contributing guidelines that you found.  Provide a brief explanation for any “no” or “partially” responses in question #16.  Also please provide a constructive suggestion for where or how the FarmData2 contributing guidelines could be improved to address the issues you have identified. If your project has a “yes” for the same issue, it may provide good ideas for suggestions.  All feedback will be appreciated and helpful in improving the FarmData2 project for the entire community.</w:t>
       </w:r>
     </w:p>
     <w:p>
@@ -9815,19 +9685,7 @@
         <w:rPr>
           <w:rFonts w:asciiTheme="minorHAnsi" w:hAnsiTheme="minorHAnsi" w:cstheme="minorHAnsi"/>
         </w:rPr>
-        <w:t xml:space="preserve">If so, please </w:t>
-      </w:r>
-      <w:r>
-        <w:rPr>
-          <w:rFonts w:asciiTheme="minorHAnsi" w:hAnsiTheme="minorHAnsi" w:cstheme="minorHAnsi"/>
-        </w:rPr>
-        <w:t>describe them here</w:t>
-      </w:r>
-      <w:r>
-        <w:rPr>
-          <w:rFonts w:asciiTheme="minorHAnsi" w:hAnsiTheme="minorHAnsi" w:cstheme="minorHAnsi"/>
-        </w:rPr>
-        <w:t xml:space="preserve"> </w:t>
+        <w:t xml:space="preserve">If so, please describe them here </w:t>
       </w:r>
       <w:proofErr w:type="spellStart"/>
       <w:r>
@@ -9841,21 +9699,7 @@
         <w:rPr>
           <w:rFonts w:asciiTheme="minorHAnsi" w:hAnsiTheme="minorHAnsi" w:cstheme="minorHAnsi"/>
         </w:rPr>
-        <w:t xml:space="preserve">. </w:t>
-      </w:r>
-      <w:proofErr w:type="spellStart"/>
-      <w:r>
-        <w:rPr>
-          <w:rFonts w:asciiTheme="minorHAnsi" w:hAnsiTheme="minorHAnsi" w:cstheme="minorHAnsi"/>
-        </w:rPr>
-        <w:t>Or</w:t>
-      </w:r>
-      <w:proofErr w:type="spellEnd"/>
-      <w:r>
-        <w:rPr>
-          <w:rFonts w:asciiTheme="minorHAnsi" w:hAnsiTheme="minorHAnsi" w:cstheme="minorHAnsi"/>
-        </w:rPr>
-        <w:t xml:space="preserve"> if you are more comfortable discussing them privately, you may contact any of the community leaders you </w:t>
+        <w:t xml:space="preserve">. Or if you are more comfortable discussing them privately, you may contact any of the community leaders you </w:t>
       </w:r>
       <w:r>
         <w:rPr>

</xml_diff>